<commit_message>
updated website for spring 2014
</commit_message>
<xml_diff>
--- a/site/documents/Proposal.docx
+++ b/site/documents/Proposal.docx
@@ -42,11 +42,26 @@
         <w:t>In one paragraph, intro</w:t>
       </w:r>
       <w:r>
-        <w:t>duce your topic and controversy.</w:t>
+        <w:t>duce your topic</w:t>
+      </w:r>
+      <w:r>
+        <w:t>. State your research question</w:t>
+      </w:r>
+      <w:r>
+        <w:t xml:space="preserve">. </w:t>
+      </w:r>
+      <w:r>
+        <w:t>What do you need to know to answer this question</w:t>
+      </w:r>
+      <w:r>
+        <w:t>? What controversy do you hope to address?</w:t>
       </w:r>
     </w:p>
     <w:p/>
-    <w:p/>
+    <w:p>
+      <w:bookmarkStart w:id="0" w:name="_GoBack"/>
+      <w:bookmarkEnd w:id="0"/>
+    </w:p>
     <w:p>
       <w:r>
         <w:t xml:space="preserve">In one paragraph, explain why this topic and </w:t>
@@ -112,26 +127,19 @@
       </w:r>
     </w:p>
     <w:p/>
+    <w:p/>
     <w:p>
       <w:r>
-        <w:t>List at least three informational articles you have found about your controversy. Use MLA citation style.</w:t>
-      </w:r>
-    </w:p>
-    <w:p>
-      <w:pPr>
-        <w:pStyle w:val="ListParagraph"/>
-        <w:numPr>
-          <w:ilvl w:val="0"/>
-          <w:numId w:val="5"/>
-        </w:numPr>
-      </w:pPr>
+        <w:t xml:space="preserve">List </w:t>
+      </w:r>
+      <w:r>
+        <w:t>any positions you have encountered regarding your controversy:</w:t>
+      </w:r>
     </w:p>
     <w:p/>
     <w:p>
-      <w:bookmarkStart w:id="0" w:name="_GoBack"/>
-      <w:bookmarkEnd w:id="0"/>
-      <w:r>
-        <w:t>List at least one position article you have found about your controversy. Use MLA citation style.</w:t>
+      <w:r>
+        <w:t>Attach your source spreadsheet.</w:t>
       </w:r>
     </w:p>
     <w:sectPr>

</xml_diff>